<commit_message>
add new template for PeterB
</commit_message>
<xml_diff>
--- a/WorkplaceAnalytics/MyAnalytics/Setup/MyAnalytics-announcement-template.docx
+++ b/WorkplaceAnalytics/MyAnalytics/Setup/MyAnalytics-announcement-template.docx
@@ -227,8 +227,72 @@
               <w:rPr>
                 <w:rFonts w:asciiTheme="minorHAnsi" w:hAnsiTheme="minorHAnsi"/>
               </w:rPr>
-              <w:t>MyAnalytics is best described as a “fitness tracker for the workplace.” It helps you understand how you spend your time at work, then set goals for improvement. For example, you can track how much time you spend in meetings, then set goals for reducing unproductive meeting hours. You’ll receive tips and insights directly in Outlook to support your goals.</w:t>
-            </w:r>
+              <w:t>MyAnalytics is best described as a “fitness tracker for the workplace.” It helps you understand how you spend your time at work</w:t>
+            </w:r>
+            <w:r>
+              <w:rPr>
+                <w:rFonts w:asciiTheme="minorHAnsi" w:hAnsiTheme="minorHAnsi"/>
+              </w:rPr>
+              <w:t xml:space="preserve"> </w:t>
+            </w:r>
+            <w:r>
+              <w:rPr>
+                <w:rFonts w:asciiTheme="minorHAnsi" w:hAnsiTheme="minorHAnsi"/>
+              </w:rPr>
+              <w:t xml:space="preserve">and </w:t>
+            </w:r>
+            <w:r>
+              <w:rPr>
+                <w:rFonts w:asciiTheme="minorHAnsi" w:hAnsiTheme="minorHAnsi"/>
+              </w:rPr>
+              <w:t>find ways to be more productive</w:t>
+            </w:r>
+            <w:r>
+              <w:rPr>
+                <w:rFonts w:asciiTheme="minorHAnsi" w:hAnsiTheme="minorHAnsi"/>
+              </w:rPr>
+              <w:t xml:space="preserve">. </w:t>
+            </w:r>
+            <w:r>
+              <w:rPr>
+                <w:rFonts w:asciiTheme="minorHAnsi" w:hAnsiTheme="minorHAnsi"/>
+              </w:rPr>
+              <w:t xml:space="preserve">You’ll get insight into how much high-quality focus time you get each week, how much you collaborate with </w:t>
+            </w:r>
+            <w:proofErr w:type="spellStart"/>
+            <w:r>
+              <w:rPr>
+                <w:rFonts w:asciiTheme="minorHAnsi" w:hAnsiTheme="minorHAnsi"/>
+              </w:rPr>
+              <w:t>coworkers</w:t>
+            </w:r>
+            <w:proofErr w:type="spellEnd"/>
+            <w:r>
+              <w:rPr>
+                <w:rFonts w:asciiTheme="minorHAnsi" w:hAnsiTheme="minorHAnsi"/>
+              </w:rPr>
+              <w:t xml:space="preserve"> after-hours, and much more</w:t>
+            </w:r>
+            <w:r>
+              <w:rPr>
+                <w:rFonts w:asciiTheme="minorHAnsi" w:hAnsiTheme="minorHAnsi"/>
+              </w:rPr>
+              <w:t xml:space="preserve">. You’ll </w:t>
+            </w:r>
+            <w:r>
+              <w:rPr>
+                <w:rFonts w:asciiTheme="minorHAnsi" w:hAnsiTheme="minorHAnsi"/>
+              </w:rPr>
+              <w:t xml:space="preserve">also get tips </w:t>
+            </w:r>
+            <w:r>
+              <w:rPr>
+                <w:rFonts w:asciiTheme="minorHAnsi" w:hAnsiTheme="minorHAnsi"/>
+              </w:rPr>
+              <w:t>directly in Outlook to support your goals.</w:t>
+            </w:r>
+            <w:bookmarkStart w:id="0" w:name="_GoBack"/>
+            <w:bookmarkEnd w:id="0"/>
           </w:p>
           <w:p>
             <w:pPr>
@@ -993,8 +1057,6 @@
               </w:rPr>
               <w:t>Microsoft MyAnalytics.</w:t>
             </w:r>
-            <w:bookmarkStart w:id="0" w:name="_GoBack"/>
-            <w:bookmarkEnd w:id="0"/>
           </w:p>
         </w:tc>
       </w:tr>
@@ -2212,15 +2274,6 @@
 </file>
 
 <file path=customXml/item1.xml><?xml version="1.0" encoding="utf-8"?>
-<?mso-contentType ?>
-<FormTemplates xmlns="http://schemas.microsoft.com/sharepoint/v3/contenttype/forms">
-  <Display>DocumentLibraryForm</Display>
-  <Edit>DocumentLibraryForm</Edit>
-  <New>DocumentLibraryForm</New>
-</FormTemplates>
-</file>
-
-<file path=customXml/item2.xml><?xml version="1.0" encoding="utf-8"?>
 <ct:contentTypeSchema xmlns:ct="http://schemas.microsoft.com/office/2006/metadata/contentType" xmlns:ma="http://schemas.microsoft.com/office/2006/metadata/properties/metaAttributes" ct:_="" ma:_="" ma:contentTypeName="Document" ma:contentTypeID="0x010100AAFF8D1693E0FC44983206426211C125" ma:contentTypeVersion="2" ma:contentTypeDescription="Create a new document." ma:contentTypeScope="" ma:versionID="ad172b3849cd94efe70a4b12eddbdd40">
   <xsd:schema xmlns:xsd="http://www.w3.org/2001/XMLSchema" xmlns:xs="http://www.w3.org/2001/XMLSchema" xmlns:p="http://schemas.microsoft.com/office/2006/metadata/properties" xmlns:ns2="1481f4af-e923-404d-933f-e29f67e75a4f" targetNamespace="http://schemas.microsoft.com/office/2006/metadata/properties" ma:root="true" ma:fieldsID="e75f28d9e8ab95be1621598ea4be9f94" ns2:_="">
     <xsd:import namespace="1481f4af-e923-404d-933f-e29f67e75a4f"/>
@@ -2352,6 +2405,15 @@
 </ct:contentTypeSchema>
 </file>
 
+<file path=customXml/item2.xml><?xml version="1.0" encoding="utf-8"?>
+<?mso-contentType ?>
+<FormTemplates xmlns="http://schemas.microsoft.com/sharepoint/v3/contenttype/forms">
+  <Display>DocumentLibraryForm</Display>
+  <Edit>DocumentLibraryForm</Edit>
+  <New>DocumentLibraryForm</New>
+</FormTemplates>
+</file>
+
 <file path=customXml/item3.xml><?xml version="1.0" encoding="utf-8"?>
 <p:properties xmlns:p="http://schemas.microsoft.com/office/2006/metadata/properties" xmlns:xsi="http://www.w3.org/2001/XMLSchema-instance" xmlns:pc="http://schemas.microsoft.com/office/infopath/2007/PartnerControls">
   <documentManagement/>
@@ -2363,14 +2425,6 @@
 </file>
 
 <file path=customXml/itemProps1.xml><?xml version="1.0" encoding="utf-8"?>
-<ds:datastoreItem xmlns:ds="http://schemas.openxmlformats.org/officeDocument/2006/customXml" ds:itemID="{964C68A3-498F-4B20-813F-F510320745C3}">
-  <ds:schemaRefs>
-    <ds:schemaRef ds:uri="http://schemas.microsoft.com/sharepoint/v3/contenttype/forms"/>
-  </ds:schemaRefs>
-</ds:datastoreItem>
-</file>
-
-<file path=customXml/itemProps2.xml><?xml version="1.0" encoding="utf-8"?>
 <ds:datastoreItem xmlns:ds="http://schemas.openxmlformats.org/officeDocument/2006/customXml" ds:itemID="{1C754EB3-6F8F-4D28-A393-FCC686106253}">
   <ds:schemaRefs>
     <ds:schemaRef ds:uri="http://schemas.microsoft.com/office/2006/metadata/contentType"/>
@@ -2388,24 +2442,25 @@
 </ds:datastoreItem>
 </file>
 
+<file path=customXml/itemProps2.xml><?xml version="1.0" encoding="utf-8"?>
+<ds:datastoreItem xmlns:ds="http://schemas.openxmlformats.org/officeDocument/2006/customXml" ds:itemID="{964C68A3-498F-4B20-813F-F510320745C3}">
+  <ds:schemaRefs>
+    <ds:schemaRef ds:uri="http://schemas.microsoft.com/sharepoint/v3/contenttype/forms"/>
+  </ds:schemaRefs>
+</ds:datastoreItem>
+</file>
+
 <file path=customXml/itemProps3.xml><?xml version="1.0" encoding="utf-8"?>
 <ds:datastoreItem xmlns:ds="http://schemas.openxmlformats.org/officeDocument/2006/customXml" ds:itemID="{037142C8-1EB6-4F59-A525-98F1FF32BB0A}">
   <ds:schemaRefs>
-    <ds:schemaRef ds:uri="http://purl.org/dc/terms/"/>
-    <ds:schemaRef ds:uri="http://purl.org/dc/elements/1.1/"/>
-    <ds:schemaRef ds:uri="1481f4af-e923-404d-933f-e29f67e75a4f"/>
-    <ds:schemaRef ds:uri="http://schemas.microsoft.com/office/2006/documentManagement/types"/>
-    <ds:schemaRef ds:uri="http://purl.org/dc/dcmitype/"/>
-    <ds:schemaRef ds:uri="http://schemas.openxmlformats.org/package/2006/metadata/core-properties"/>
     <ds:schemaRef ds:uri="http://schemas.microsoft.com/office/2006/metadata/properties"/>
     <ds:schemaRef ds:uri="http://schemas.microsoft.com/office/infopath/2007/PartnerControls"/>
-    <ds:schemaRef ds:uri="http://www.w3.org/XML/1998/namespace"/>
   </ds:schemaRefs>
 </ds:datastoreItem>
 </file>
 
 <file path=customXml/itemProps4.xml><?xml version="1.0" encoding="utf-8"?>
-<ds:datastoreItem xmlns:ds="http://schemas.openxmlformats.org/officeDocument/2006/customXml" ds:itemID="{686C32D5-4686-47FE-9149-C23949C8C39E}">
+<ds:datastoreItem xmlns:ds="http://schemas.openxmlformats.org/officeDocument/2006/customXml" ds:itemID="{BC4C3E82-F95B-4F75-B1DB-A7DAEC142919}">
   <ds:schemaRefs>
     <ds:schemaRef ds:uri="http://schemas.openxmlformats.org/officeDocument/2006/bibliography"/>
   </ds:schemaRefs>

</xml_diff>